<commit_message>
work out the version 2.0 code, wait for debug
Signed-off-by: bigbearishappy <953308023@qq.com>
</commit_message>
<xml_diff>
--- a/library-version/doc/data_protocol_v1.0.docx
+++ b/library-version/doc/data_protocol_v1.0.docx
@@ -3,11 +3,6 @@
 <w:document xmlns:ve="http://schemas.openxmlformats.org/markup-compatibility/2006" xmlns:o="urn:schemas-microsoft-com:office:office" xmlns:r="http://schemas.openxmlformats.org/officeDocument/2006/relationships" xmlns:m="http://schemas.openxmlformats.org/officeDocument/2006/math" xmlns:v="urn:schemas-microsoft-com:vml" xmlns:wp="http://schemas.openxmlformats.org/drawingml/2006/wordprocessingDrawing" xmlns:w10="urn:schemas-microsoft-com:office:word" xmlns:w="http://schemas.openxmlformats.org/wordprocessingml/2006/main" xmlns:wne="http://schemas.microsoft.com/office/word/2006/wordml">
   <w:body>
     <w:p>
-      <w:pPr>
-        <w:rPr>
-          <w:rFonts w:hint="eastAsia"/>
-        </w:rPr>
-      </w:pPr>
       <w:r>
         <w:rPr>
           <w:rFonts w:hint="eastAsia"/>
@@ -27,19 +22,8 @@
         <w:t>v1.0</w:t>
       </w:r>
     </w:p>
-    <w:p>
-      <w:pPr>
-        <w:rPr>
-          <w:rFonts w:hint="eastAsia"/>
-        </w:rPr>
-      </w:pPr>
-    </w:p>
-    <w:p>
-      <w:pPr>
-        <w:rPr>
-          <w:rFonts w:hint="eastAsia"/>
-        </w:rPr>
-      </w:pPr>
+    <w:p/>
+    <w:p>
       <w:r>
         <w:rPr>
           <w:rFonts w:hint="eastAsia"/>
@@ -54,11 +38,6 @@
       </w:r>
     </w:p>
     <w:p>
-      <w:pPr>
-        <w:rPr>
-          <w:rFonts w:hint="eastAsia"/>
-        </w:rPr>
-      </w:pPr>
       <w:r>
         <w:rPr>
           <w:rFonts w:hint="eastAsia"/>
@@ -73,11 +52,6 @@
       </w:r>
     </w:p>
     <w:p>
-      <w:pPr>
-        <w:rPr>
-          <w:rFonts w:hint="eastAsia"/>
-        </w:rPr>
-      </w:pPr>
       <w:r>
         <w:rPr>
           <w:rFonts w:hint="eastAsia"/>
@@ -92,11 +66,6 @@
       </w:r>
     </w:p>
     <w:p>
-      <w:pPr>
-        <w:rPr>
-          <w:rFonts w:hint="eastAsia"/>
-        </w:rPr>
-      </w:pPr>
       <w:r>
         <w:rPr>
           <w:rFonts w:hint="eastAsia"/>
@@ -111,11 +80,6 @@
       </w:r>
     </w:p>
     <w:p>
-      <w:pPr>
-        <w:rPr>
-          <w:rFonts w:hint="eastAsia"/>
-        </w:rPr>
-      </w:pPr>
       <w:r>
         <w:rPr>
           <w:rFonts w:hint="eastAsia"/>
@@ -130,11 +94,6 @@
       </w:r>
     </w:p>
     <w:p>
-      <w:pPr>
-        <w:rPr>
-          <w:rFonts w:hint="eastAsia"/>
-        </w:rPr>
-      </w:pPr>
       <w:r>
         <w:rPr>
           <w:rFonts w:hint="eastAsia"/>
@@ -149,11 +108,6 @@
       </w:r>
     </w:p>
     <w:p>
-      <w:pPr>
-        <w:rPr>
-          <w:rFonts w:hint="eastAsia"/>
-        </w:rPr>
-      </w:pPr>
       <w:r>
         <w:rPr>
           <w:rFonts w:hint="eastAsia"/>
@@ -350,12 +304,81 @@
         </w:tc>
       </w:tr>
     </w:tbl>
+    <w:p/>
+    <w:p>
+      <w:r>
+        <w:rPr>
+          <w:rFonts w:hint="eastAsia"/>
+        </w:rPr>
+        <w:t>具体传输步骤：</w:t>
+      </w:r>
+    </w:p>
+    <w:p>
+      <w:r>
+        <w:rPr>
+          <w:rFonts w:hint="eastAsia"/>
+        </w:rPr>
+        <w:t xml:space="preserve">1 </w:t>
+      </w:r>
+      <w:r>
+        <w:rPr>
+          <w:rFonts w:hint="eastAsia"/>
+        </w:rPr>
+        <w:t>接收方向发送方发送字符</w:t>
+      </w:r>
+      <w:r>
+        <w:rPr>
+          <w:rFonts w:hint="eastAsia"/>
+        </w:rPr>
+        <w:t xml:space="preserve"> OK</w:t>
+      </w:r>
+    </w:p>
+    <w:p>
+      <w:r>
+        <w:rPr>
+          <w:rFonts w:hint="eastAsia"/>
+        </w:rPr>
+        <w:t xml:space="preserve">2 </w:t>
+      </w:r>
+      <w:r>
+        <w:rPr>
+          <w:rFonts w:hint="eastAsia"/>
+        </w:rPr>
+        <w:t>发送方接收到字符后开始传输数据</w:t>
+      </w:r>
+    </w:p>
+    <w:p>
+      <w:r>
+        <w:rPr>
+          <w:rFonts w:hint="eastAsia"/>
+        </w:rPr>
+        <w:t xml:space="preserve">3 </w:t>
+      </w:r>
+      <w:r>
+        <w:rPr>
+          <w:rFonts w:hint="eastAsia"/>
+        </w:rPr>
+        <w:t>传输中每发送一个数据包后等待接收方返回数据</w:t>
+      </w:r>
+    </w:p>
     <w:p>
       <w:pPr>
         <w:rPr>
           <w:rFonts w:hint="eastAsia"/>
         </w:rPr>
       </w:pPr>
+      <w:r>
+        <w:rPr>
+          <w:rFonts w:hint="eastAsia"/>
+        </w:rPr>
+        <w:t xml:space="preserve">4 </w:t>
+      </w:r>
+      <w:r>
+        <w:rPr>
+          <w:rFonts w:hint="eastAsia"/>
+        </w:rPr>
+        <w:t>传输完成</w:t>
+      </w:r>
     </w:p>
     <w:p>
       <w:pPr>
@@ -363,88 +386,37 @@
           <w:rFonts w:hint="eastAsia"/>
         </w:rPr>
       </w:pPr>
-      <w:r>
-        <w:rPr>
-          <w:rFonts w:hint="eastAsia"/>
-        </w:rPr>
-        <w:t>具体传输步骤：</w:t>
-      </w:r>
-    </w:p>
-    <w:p>
-      <w:pPr>
-        <w:rPr>
-          <w:rFonts w:hint="eastAsia"/>
-        </w:rPr>
-      </w:pPr>
-      <w:r>
-        <w:rPr>
-          <w:rFonts w:hint="eastAsia"/>
-        </w:rPr>
-        <w:t xml:space="preserve">1 </w:t>
-      </w:r>
-      <w:r>
-        <w:rPr>
-          <w:rFonts w:hint="eastAsia"/>
-        </w:rPr>
-        <w:t>接收方向发送方发送字符</w:t>
-      </w:r>
-      <w:r>
-        <w:rPr>
-          <w:rFonts w:hint="eastAsia"/>
-        </w:rPr>
-        <w:t xml:space="preserve"> OK</w:t>
-      </w:r>
-    </w:p>
-    <w:p>
-      <w:pPr>
-        <w:rPr>
-          <w:rFonts w:hint="eastAsia"/>
-        </w:rPr>
-      </w:pPr>
-      <w:r>
-        <w:rPr>
-          <w:rFonts w:hint="eastAsia"/>
-        </w:rPr>
-        <w:t xml:space="preserve">2 </w:t>
-      </w:r>
-      <w:r>
-        <w:rPr>
-          <w:rFonts w:hint="eastAsia"/>
-        </w:rPr>
-        <w:t>发送方接收到字符后开始传输数据</w:t>
-      </w:r>
-    </w:p>
-    <w:p>
-      <w:pPr>
-        <w:rPr>
-          <w:rFonts w:hint="eastAsia"/>
-        </w:rPr>
-      </w:pPr>
-      <w:r>
-        <w:rPr>
-          <w:rFonts w:hint="eastAsia"/>
-        </w:rPr>
-        <w:t xml:space="preserve">3 </w:t>
-      </w:r>
-      <w:r>
-        <w:rPr>
-          <w:rFonts w:hint="eastAsia"/>
-        </w:rPr>
-        <w:t>传输中每发送一个数据包后等待接收方返回数据</w:t>
-      </w:r>
-    </w:p>
-    <w:p>
-      <w:r>
-        <w:rPr>
-          <w:rFonts w:hint="eastAsia"/>
-        </w:rPr>
-        <w:t xml:space="preserve">4 </w:t>
-      </w:r>
-      <w:r>
-        <w:rPr>
-          <w:rFonts w:hint="eastAsia"/>
-        </w:rPr>
-        <w:t>传输完成</w:t>
+    </w:p>
+    <w:p>
+      <w:r>
+        <w:rPr>
+          <w:rFonts w:hint="eastAsia"/>
+        </w:rPr>
+        <w:t>PS:</w:t>
+      </w:r>
+      <w:r>
+        <w:rPr>
+          <w:rFonts w:hint="eastAsia"/>
+        </w:rPr>
+        <w:t>需要注意的是</w:t>
+      </w:r>
+      <w:r>
+        <w:rPr>
+          <w:rFonts w:hint="eastAsia"/>
+        </w:rPr>
+        <w:t>flash</w:t>
+      </w:r>
+      <w:r>
+        <w:rPr>
+          <w:rFonts w:hint="eastAsia"/>
+        </w:rPr>
+        <w:t>在被擦除后其中存储的数据为</w:t>
+      </w:r>
+      <w:r>
+        <w:rPr>
+          <w:rFonts w:hint="eastAsia"/>
+        </w:rPr>
+        <w:t>0xffff</w:t>
       </w:r>
     </w:p>
     <w:sectPr>
@@ -651,6 +623,7 @@
   <w:style w:type="paragraph" w:default="1" w:styleId="a">
     <w:name w:val="Normal"/>
     <w:qFormat/>
+    <w:rsid w:val="00C43DFB"/>
     <w:pPr>
       <w:widowControl w:val="0"/>
       <w:jc w:val="both"/>

</xml_diff>